<commit_message>
arquivo problema de negócios atualizado
</commit_message>
<xml_diff>
--- a/documentacao/ProblemasNegocios_Oportunidades.docx
+++ b/documentacao/ProblemasNegocios_Oportunidades.docx
@@ -14,10 +14,409 @@
           <w:b/>
           <w:bCs/>
         </w:rPr>
+        <w:t>Para a entrega do dia 19/10, além do PDF do Projeto Integrador, vocês deverão gravar um vídeo (mínimo de 3 e máximo de 5 minutos)</w:t>
+      </w:r>
+    </w:p>
+    <w:p>
+      <w:pPr>
+        <w:rPr>
+          <w:b/>
+          <w:bCs/>
+        </w:rPr>
+      </w:pPr>
+    </w:p>
+    <w:p>
+      <w:pPr>
+        <w:rPr>
+          <w:b/>
+          <w:bCs/>
+        </w:rPr>
+      </w:pPr>
+      <w:r>
+        <w:rPr>
+          <w:b/>
+          <w:bCs/>
+        </w:rPr>
+        <w:t>O vídeo deve ser a narração de um PPT (ou similar como Canva, etc.) onde deverão ser abordados os seguintes itens:</w:t>
+      </w:r>
+    </w:p>
+    <w:p>
+      <w:pPr>
+        <w:rPr>
+          <w:b/>
+          <w:bCs/>
+        </w:rPr>
+      </w:pPr>
+      <w:r>
+        <w:rPr>
+          <w:b/>
+          <w:bCs/>
+        </w:rPr>
         <w:t>Introdução Impactante:</w:t>
       </w:r>
     </w:p>
     <w:p>
+      <w:pPr>
+        <w:rPr>
+          <w:b/>
+          <w:bCs/>
+        </w:rPr>
+      </w:pPr>
+      <w:r>
+        <w:rPr>
+          <w:b/>
+          <w:bCs/>
+        </w:rPr>
+        <w:t>    Comece com uma frase ou dado que chame a atenção e desperte o interesse do público.</w:t>
+      </w:r>
+    </w:p>
+    <w:p>
+      <w:pPr>
+        <w:rPr>
+          <w:b/>
+          <w:bCs/>
+        </w:rPr>
+      </w:pPr>
+      <w:r>
+        <w:rPr>
+          <w:b/>
+          <w:bCs/>
+        </w:rPr>
+        <w:t> </w:t>
+      </w:r>
+    </w:p>
+    <w:p>
+      <w:pPr>
+        <w:rPr>
+          <w:b/>
+          <w:bCs/>
+        </w:rPr>
+      </w:pPr>
+      <w:r>
+        <w:rPr>
+          <w:b/>
+          <w:bCs/>
+        </w:rPr>
+        <w:t>Problema:</w:t>
+      </w:r>
+    </w:p>
+    <w:p>
+      <w:pPr>
+        <w:rPr>
+          <w:b/>
+          <w:bCs/>
+        </w:rPr>
+      </w:pPr>
+      <w:r>
+        <w:rPr>
+          <w:b/>
+          <w:bCs/>
+        </w:rPr>
+        <w:t> </w:t>
+      </w:r>
+    </w:p>
+    <w:p>
+      <w:pPr>
+        <w:rPr>
+          <w:b/>
+          <w:bCs/>
+        </w:rPr>
+      </w:pPr>
+      <w:r>
+        <w:rPr>
+          <w:b/>
+          <w:bCs/>
+        </w:rPr>
+        <w:t>    Apresente o problema que você está tentando resolver de forma clara e objetiva. Mostre que é algo relevante e que afeta o seu público-alvo.</w:t>
+      </w:r>
+    </w:p>
+    <w:p>
+      <w:pPr>
+        <w:rPr>
+          <w:b/>
+          <w:bCs/>
+        </w:rPr>
+      </w:pPr>
+      <w:r>
+        <w:rPr>
+          <w:b/>
+          <w:bCs/>
+        </w:rPr>
+        <w:t> </w:t>
+      </w:r>
+    </w:p>
+    <w:p>
+      <w:pPr>
+        <w:rPr>
+          <w:b/>
+          <w:bCs/>
+        </w:rPr>
+      </w:pPr>
+      <w:r>
+        <w:rPr>
+          <w:b/>
+          <w:bCs/>
+        </w:rPr>
+        <w:t>Solução:</w:t>
+      </w:r>
+    </w:p>
+    <w:p>
+      <w:pPr>
+        <w:rPr>
+          <w:b/>
+          <w:bCs/>
+        </w:rPr>
+      </w:pPr>
+      <w:r>
+        <w:rPr>
+          <w:b/>
+          <w:bCs/>
+        </w:rPr>
+        <w:t> </w:t>
+      </w:r>
+    </w:p>
+    <w:p>
+      <w:pPr>
+        <w:rPr>
+          <w:b/>
+          <w:bCs/>
+        </w:rPr>
+      </w:pPr>
+      <w:r>
+        <w:rPr>
+          <w:b/>
+          <w:bCs/>
+        </w:rPr>
+        <w:t>    Explique como seu produto ou serviço resolve o problema apresentado. Fale sobre os diferenciais e o valor que ele oferece.</w:t>
+      </w:r>
+    </w:p>
+    <w:p>
+      <w:pPr>
+        <w:rPr>
+          <w:b/>
+          <w:bCs/>
+        </w:rPr>
+      </w:pPr>
+      <w:r>
+        <w:rPr>
+          <w:b/>
+          <w:bCs/>
+        </w:rPr>
+        <w:t> </w:t>
+      </w:r>
+    </w:p>
+    <w:p>
+      <w:pPr>
+        <w:rPr>
+          <w:b/>
+          <w:bCs/>
+        </w:rPr>
+      </w:pPr>
+      <w:r>
+        <w:rPr>
+          <w:b/>
+          <w:bCs/>
+        </w:rPr>
+        <w:t>Mercado e Oportunidade:</w:t>
+      </w:r>
+    </w:p>
+    <w:p>
+      <w:pPr>
+        <w:rPr>
+          <w:b/>
+          <w:bCs/>
+        </w:rPr>
+      </w:pPr>
+      <w:r>
+        <w:rPr>
+          <w:b/>
+          <w:bCs/>
+        </w:rPr>
+        <w:t> </w:t>
+      </w:r>
+    </w:p>
+    <w:p>
+      <w:pPr>
+        <w:rPr>
+          <w:b/>
+          <w:bCs/>
+        </w:rPr>
+      </w:pPr>
+      <w:r>
+        <w:rPr>
+          <w:b/>
+          <w:bCs/>
+        </w:rPr>
+        <w:t>    Mostre que existe um mercado para sua solução. Use dados que indiquem o tamanho da oportunidade, como crescimento de mercado ou demanda.</w:t>
+      </w:r>
+    </w:p>
+    <w:p>
+      <w:pPr>
+        <w:rPr>
+          <w:b/>
+          <w:bCs/>
+        </w:rPr>
+      </w:pPr>
+      <w:r>
+        <w:rPr>
+          <w:b/>
+          <w:bCs/>
+        </w:rPr>
+        <w:t> </w:t>
+      </w:r>
+    </w:p>
+    <w:p>
+      <w:pPr>
+        <w:rPr>
+          <w:b/>
+          <w:bCs/>
+        </w:rPr>
+      </w:pPr>
+      <w:r>
+        <w:rPr>
+          <w:b/>
+          <w:bCs/>
+        </w:rPr>
+        <w:t>Modelo de Negócio:</w:t>
+      </w:r>
+    </w:p>
+    <w:p>
+      <w:pPr>
+        <w:rPr>
+          <w:b/>
+          <w:bCs/>
+        </w:rPr>
+      </w:pPr>
+      <w:r>
+        <w:rPr>
+          <w:b/>
+          <w:bCs/>
+        </w:rPr>
+        <w:t> </w:t>
+      </w:r>
+    </w:p>
+    <w:p>
+      <w:pPr>
+        <w:rPr>
+          <w:b/>
+          <w:bCs/>
+        </w:rPr>
+      </w:pPr>
+      <w:r>
+        <w:rPr>
+          <w:b/>
+          <w:bCs/>
+        </w:rPr>
+        <w:t>    Descreva como sua empresa ou projeto gera receita. Deixe claro como sua solução se sustenta financeiramente.</w:t>
+      </w:r>
+    </w:p>
+    <w:p>
+      <w:pPr>
+        <w:rPr>
+          <w:b/>
+          <w:bCs/>
+        </w:rPr>
+      </w:pPr>
+      <w:r>
+        <w:rPr>
+          <w:b/>
+          <w:bCs/>
+        </w:rPr>
+        <w:t> </w:t>
+      </w:r>
+    </w:p>
+    <w:p>
+      <w:pPr>
+        <w:rPr>
+          <w:b/>
+          <w:bCs/>
+        </w:rPr>
+      </w:pPr>
+      <w:r>
+        <w:rPr>
+          <w:b/>
+          <w:bCs/>
+        </w:rPr>
+        <w:t>Concorrência e Diferenciais Competitivos:</w:t>
+      </w:r>
+    </w:p>
+    <w:p>
+      <w:pPr>
+        <w:rPr>
+          <w:b/>
+          <w:bCs/>
+        </w:rPr>
+      </w:pPr>
+      <w:r>
+        <w:rPr>
+          <w:b/>
+          <w:bCs/>
+        </w:rPr>
+        <w:t> </w:t>
+      </w:r>
+    </w:p>
+    <w:p>
+      <w:pPr>
+        <w:rPr>
+          <w:b/>
+          <w:bCs/>
+        </w:rPr>
+      </w:pPr>
+      <w:r>
+        <w:rPr>
+          <w:b/>
+          <w:bCs/>
+        </w:rPr>
+        <w:t>    Mostre que conhece o mercado e seus concorrentes. Destaque o que diferencia sua solução e por que ela se destaca.</w:t>
+      </w:r>
+    </w:p>
+    <w:p>
+      <w:pPr>
+        <w:rPr>
+          <w:b/>
+          <w:bCs/>
+        </w:rPr>
+      </w:pPr>
+      <w:r>
+        <w:rPr>
+          <w:b/>
+          <w:bCs/>
+        </w:rPr>
+        <w:t> </w:t>
+      </w:r>
+    </w:p>
+    <w:p>
+      <w:pPr>
+        <w:rPr>
+          <w:b/>
+          <w:bCs/>
+        </w:rPr>
+      </w:pPr>
+      <w:r>
+        <w:rPr>
+          <w:b/>
+          <w:bCs/>
+        </w:rPr>
+        <w:t>Não esqueçam de colocar o link do vídeo no PDF do trabalho.</w:t>
+      </w:r>
+    </w:p>
+    <w:p>
+      <w:pPr>
+        <w:rPr>
+          <w:b/>
+          <w:bCs/>
+        </w:rPr>
+      </w:pPr>
+      <w:r>
+        <w:rPr>
+          <w:b/>
+          <w:bCs/>
+        </w:rPr>
+        <w:lastRenderedPageBreak/>
+        <w:t>Introdução Impactante:</w:t>
+      </w:r>
+    </w:p>
+    <w:p>
       <w:r>
         <w:t>"Empresas que utilizam dados de forma estratégica nas vendas crescem 5 vezes mais rápido que as concorrentes que ainda tomam decisões no escuro."</w:t>
       </w:r>
@@ -104,15 +503,7 @@
     </w:p>
     <w:p>
       <w:r>
-        <w:t xml:space="preserve">Nosso modelo de negócio é baseado em pacotes de consultoria que variam conforme a necessidade da empresa. Oferecemos serviços de análise contínua, implementação de sistemas de BI (Business </w:t>
-      </w:r>
-      <w:proofErr w:type="spellStart"/>
-      <w:r>
-        <w:t>Intelligence</w:t>
-      </w:r>
-      <w:proofErr w:type="spellEnd"/>
-      <w:r>
-        <w:t>) e treinamentos para equipes de vendas. A receita é gerada através de contratos recorrentes e customização de soluções para cada cliente.</w:t>
+        <w:t>Nosso modelo de negócio é baseado em pacotes de consultoria que variam conforme a necessidade da empresa. Oferecemos serviços de análise contínua, implementação de sistemas de BI (Business Intelligence) e treinamentos para equipes de vendas. A receita é gerada através de contratos recorrentes e customização de soluções para cada cliente.</w:t>
       </w:r>
     </w:p>
     <w:p>
@@ -143,9 +534,41 @@
     <w:p>
       <w:pPr>
         <w:rPr>
-          <w:u w:val="single"/>
-        </w:rPr>
-      </w:pPr>
+          <w:b/>
+          <w:bCs/>
+        </w:rPr>
+      </w:pPr>
+      <w:r>
+        <w:rPr>
+          <w:b/>
+          <w:bCs/>
+        </w:rPr>
+        <w:t>Referências</w:t>
+      </w:r>
+    </w:p>
+    <w:p>
+      <w:r>
+        <w:rPr>
+          <w:b/>
+          <w:bCs/>
+        </w:rPr>
+        <w:t>GRAND VIEW RESEARCH.</w:t>
+      </w:r>
+      <w:r>
+        <w:t xml:space="preserve"> Big Data Market Size, Share &amp; Trends Analysis Report By Component (Software, Hardware), By Deployment, By Application, By End-use, By Region, And Segment Forecasts, 2020 – 2027. Disponível em: https://www.grandviewresearch.com/industry-analysis/big-data-industry. Acesso em: </w:t>
+      </w:r>
+      <w:r>
+        <w:t>28</w:t>
+      </w:r>
+      <w:r>
+        <w:t xml:space="preserve"> </w:t>
+      </w:r>
+      <w:r>
+        <w:t>set</w:t>
+      </w:r>
+      <w:r>
+        <w:t>. 2024.</w:t>
+      </w:r>
     </w:p>
     <w:sectPr>
       <w:pgSz w:w="11906" w:h="16838"/>

</xml_diff>